<commit_message>
Paginacio + header + estil
</commit_message>
<xml_diff>
--- a/info/Informe inicial Ruben Jimenez.docx
+++ b/info/Informe inicial Ruben Jimenez.docx
@@ -503,50 +503,98 @@
     <w:p>
       <w:pPr>
         <w:ind w:left="708" w:firstLine="708"/>
-      </w:pPr>
-      <w:r>
+        <w:rPr>
+          <w:b/>
+          <w:bCs/>
+        </w:rPr>
+      </w:pPr>
+      <w:r>
+        <w:rPr>
+          <w:b/>
+          <w:bCs/>
+        </w:rPr>
         <w:t xml:space="preserve">-Afegir 20 productes diferents, </w:t>
       </w:r>
       <w:r>
+        <w:rPr>
+          <w:b/>
+          <w:bCs/>
+        </w:rPr>
         <w:t>temàtica roba</w:t>
       </w:r>
     </w:p>
     <w:p>
       <w:pPr>
         <w:ind w:left="708" w:firstLine="708"/>
-      </w:pPr>
-      <w:r>
+        <w:rPr>
+          <w:b/>
+          <w:bCs/>
+        </w:rPr>
+      </w:pPr>
+      <w:r>
+        <w:rPr>
+          <w:b/>
+          <w:bCs/>
+        </w:rPr>
         <w:t xml:space="preserve">Categories: </w:t>
       </w:r>
       <w:r>
+        <w:rPr>
+          <w:b/>
+          <w:bCs/>
+        </w:rPr>
         <w:t>Estiu</w:t>
       </w:r>
       <w:r>
+        <w:rPr>
+          <w:b/>
+          <w:bCs/>
+        </w:rPr>
         <w:t xml:space="preserve">, </w:t>
       </w:r>
       <w:r>
+        <w:rPr>
+          <w:b/>
+          <w:bCs/>
+        </w:rPr>
         <w:t>Hivern</w:t>
       </w:r>
       <w:r>
+        <w:rPr>
+          <w:b/>
+          <w:bCs/>
+        </w:rPr>
         <w:t xml:space="preserve">, </w:t>
       </w:r>
       <w:r>
+        <w:rPr>
+          <w:b/>
+          <w:bCs/>
+        </w:rPr>
         <w:t>Tardor</w:t>
       </w:r>
       <w:r>
+        <w:rPr>
+          <w:b/>
+          <w:bCs/>
+        </w:rPr>
         <w:t>, Primavera</w:t>
       </w:r>
     </w:p>
     <w:p>
       <w:pPr>
         <w:ind w:left="708"/>
+        <w:rPr>
+          <w:b/>
+          <w:bCs/>
+        </w:rPr>
       </w:pPr>
       <w:r>
         <w:rPr>
           <w:noProof/>
         </w:rPr>
         <w:drawing>
-          <wp:anchor distT="0" distB="0" distL="114300" distR="114300" simplePos="0" relativeHeight="251658240" behindDoc="0" locked="0" layoutInCell="1" allowOverlap="1" wp14:anchorId="0A883B2B" wp14:editId="7D625263">
+          <wp:anchor distT="0" distB="0" distL="114300" distR="114300" simplePos="0" relativeHeight="251658240" behindDoc="0" locked="0" layoutInCell="1" allowOverlap="1" wp14:anchorId="0A883B2B" wp14:editId="7BE87E7D">
             <wp:simplePos x="0" y="0"/>
             <wp:positionH relativeFrom="column">
               <wp:posOffset>840105</wp:posOffset>
@@ -554,9 +602,9 @@
             <wp:positionV relativeFrom="paragraph">
               <wp:posOffset>235585</wp:posOffset>
             </wp:positionV>
-            <wp:extent cx="4610735" cy="2185717"/>
+            <wp:extent cx="4610735" cy="2185670"/>
             <wp:effectExtent l="0" t="0" r="0" b="5080"/>
-            <wp:wrapSquare wrapText="bothSides"/>
+            <wp:wrapTopAndBottom/>
             <wp:docPr id="380889523" name="Imagen 1"/>
             <wp:cNvGraphicFramePr>
               <a:graphicFrameLocks xmlns:a="http://schemas.openxmlformats.org/drawingml/2006/main" noChangeAspect="1"/>
@@ -586,7 +634,7 @@
                   <pic:spPr bwMode="auto">
                     <a:xfrm>
                       <a:off x="0" y="0"/>
-                      <a:ext cx="4610735" cy="2185717"/>
+                      <a:ext cx="4610735" cy="2185670"/>
                     </a:xfrm>
                     <a:prstGeom prst="rect">
                       <a:avLst/>
@@ -610,49 +658,158 @@
       </w:r>
       <w:r>
         <w:tab/>
+      </w:r>
+      <w:r>
+        <w:rPr>
+          <w:b/>
+          <w:bCs/>
+        </w:rPr>
         <w:t xml:space="preserve">-Crear el </w:t>
       </w:r>
       <w:proofErr w:type="spellStart"/>
       <w:r>
+        <w:rPr>
+          <w:b/>
+          <w:bCs/>
+        </w:rPr>
         <w:t>layout</w:t>
       </w:r>
       <w:proofErr w:type="spellEnd"/>
       <w:r>
+        <w:rPr>
+          <w:b/>
+          <w:bCs/>
+        </w:rPr>
         <w:t xml:space="preserve"> de la taula, es a dir columna única, cada fila un producte</w:t>
       </w:r>
     </w:p>
     <w:p>
       <w:pPr>
+        <w:ind w:left="708" w:firstLine="708"/>
+        <w:rPr>
+          <w:b/>
+          <w:bCs/>
+        </w:rPr>
+      </w:pPr>
+      <w:r>
+        <w:rPr>
+          <w:b/>
+          <w:bCs/>
+        </w:rPr>
+        <w:t>-Paginació de taula, 10 elements per columna</w:t>
+      </w:r>
+    </w:p>
+    <w:p>
+      <w:pPr>
         <w:ind w:left="708"/>
-      </w:pPr>
+        <w:rPr>
+          <w:b/>
+          <w:bCs/>
+        </w:rPr>
+      </w:pPr>
+      <w:r>
+        <w:rPr>
+          <w:noProof/>
+        </w:rPr>
+        <w:drawing>
+          <wp:anchor distT="0" distB="0" distL="114300" distR="114300" simplePos="0" relativeHeight="251659264" behindDoc="0" locked="0" layoutInCell="1" allowOverlap="1" wp14:anchorId="0E01C417" wp14:editId="79E72C3F">
+            <wp:simplePos x="0" y="0"/>
+            <wp:positionH relativeFrom="column">
+              <wp:posOffset>840105</wp:posOffset>
+            </wp:positionH>
+            <wp:positionV relativeFrom="paragraph">
+              <wp:posOffset>213995</wp:posOffset>
+            </wp:positionV>
+            <wp:extent cx="3185160" cy="2361565"/>
+            <wp:effectExtent l="0" t="0" r="0" b="635"/>
+            <wp:wrapTopAndBottom/>
+            <wp:docPr id="1984755610" name="Imagen 1"/>
+            <wp:cNvGraphicFramePr>
+              <a:graphicFrameLocks xmlns:a="http://schemas.openxmlformats.org/drawingml/2006/main" noChangeAspect="1"/>
+            </wp:cNvGraphicFramePr>
+            <a:graphic xmlns:a="http://schemas.openxmlformats.org/drawingml/2006/main">
+              <a:graphicData uri="http://schemas.openxmlformats.org/drawingml/2006/picture">
+                <pic:pic xmlns:pic="http://schemas.openxmlformats.org/drawingml/2006/picture">
+                  <pic:nvPicPr>
+                    <pic:cNvPr id="0" name="Picture 2"/>
+                    <pic:cNvPicPr>
+                      <a:picLocks noChangeAspect="1" noChangeArrowheads="1"/>
+                    </pic:cNvPicPr>
+                  </pic:nvPicPr>
+                  <pic:blipFill>
+                    <a:blip r:embed="rId7">
+                      <a:extLst>
+                        <a:ext uri="{28A0092B-C50C-407E-A947-70E740481C1C}">
+                          <a14:useLocalDpi xmlns:a14="http://schemas.microsoft.com/office/drawing/2010/main" val="0"/>
+                        </a:ext>
+                      </a:extLst>
+                    </a:blip>
+                    <a:srcRect/>
+                    <a:stretch>
+                      <a:fillRect/>
+                    </a:stretch>
+                  </pic:blipFill>
+                  <pic:spPr bwMode="auto">
+                    <a:xfrm>
+                      <a:off x="0" y="0"/>
+                      <a:ext cx="3185160" cy="2361565"/>
+                    </a:xfrm>
+                    <a:prstGeom prst="rect">
+                      <a:avLst/>
+                    </a:prstGeom>
+                    <a:noFill/>
+                    <a:ln>
+                      <a:noFill/>
+                    </a:ln>
+                  </pic:spPr>
+                </pic:pic>
+              </a:graphicData>
+            </a:graphic>
+            <wp14:sizeRelH relativeFrom="page">
+              <wp14:pctWidth>0</wp14:pctWidth>
+            </wp14:sizeRelH>
+            <wp14:sizeRelV relativeFrom="page">
+              <wp14:pctHeight>0</wp14:pctHeight>
+            </wp14:sizeRelV>
+          </wp:anchor>
+        </w:drawing>
+      </w:r>
+      <w:r>
+        <w:tab/>
+      </w:r>
+      <w:r>
+        <w:rPr>
+          <w:b/>
+          <w:bCs/>
+        </w:rPr>
+        <w:t xml:space="preserve">-Estil de la </w:t>
+      </w:r>
+      <w:r>
+        <w:rPr>
+          <w:b/>
+          <w:bCs/>
+        </w:rPr>
+        <w:t>pagina</w:t>
+      </w:r>
     </w:p>
     <w:p>
       <w:pPr>
         <w:ind w:left="708"/>
       </w:pPr>
-      <w:r>
-        <w:tab/>
-        <w:t>-Paginació de taula, 10 elements per columna</w:t>
-      </w:r>
     </w:p>
     <w:p>
       <w:pPr>
         <w:ind w:left="708"/>
       </w:pPr>
       <w:r>
-        <w:tab/>
-        <w:t>-Estil de la taula</w:t>
-      </w:r>
-    </w:p>
-    <w:p>
-      <w:pPr>
-        <w:ind w:left="708"/>
-      </w:pPr>
-      <w:r>
+        <w:lastRenderedPageBreak/>
         <w:t xml:space="preserve">(RF-06)  Per defecte al cercar productes s’ordenaran </w:t>
       </w:r>
       <w:r>
-        <w:t>segons una puntuació que inicialment es generà a partir de la seva data de creació</w:t>
+        <w:t>segons</w:t>
+      </w:r>
+      <w:r>
+        <w:t xml:space="preserve"> una puntuació que inicialment es generà a partir de la seva data de creació</w:t>
       </w:r>
     </w:p>
     <w:p/>
@@ -735,7 +892,6 @@
         <w:ind w:left="708"/>
       </w:pPr>
       <w:r>
-        <w:lastRenderedPageBreak/>
         <w:t>(RF-05) L</w:t>
       </w:r>
       <w:r>
@@ -877,7 +1033,7 @@
       <w:r>
         <w:t xml:space="preserve"> sobre el funcionament de Springboot: </w:t>
       </w:r>
-      <w:hyperlink r:id="rId7" w:history="1">
+      <w:hyperlink r:id="rId8" w:history="1">
         <w:r>
           <w:rPr>
             <w:rStyle w:val="Hipervnculo"/>
@@ -911,7 +1067,7 @@
       </w:r>
     </w:p>
     <w:p>
-      <w:hyperlink r:id="rId8" w:history="1">
+      <w:hyperlink r:id="rId9" w:history="1">
         <w:r>
           <w:rPr>
             <w:rStyle w:val="Hipervnculo"/>
@@ -934,7 +1090,7 @@
       </w:r>
     </w:p>
     <w:p>
-      <w:hyperlink r:id="rId9" w:history="1">
+      <w:hyperlink r:id="rId10" w:history="1">
         <w:r>
           <w:rPr>
             <w:rStyle w:val="Hipervnculo"/>
@@ -944,7 +1100,7 @@
       </w:hyperlink>
     </w:p>
     <w:sectPr>
-      <w:headerReference w:type="default" r:id="rId10"/>
+      <w:headerReference w:type="default" r:id="rId11"/>
       <w:pgSz w:w="11906" w:h="16838"/>
       <w:pgMar w:top="1417" w:right="1701" w:bottom="1417" w:left="1701" w:header="708" w:footer="708" w:gutter="0"/>
       <w:cols w:space="708"/>

</xml_diff>

<commit_message>
filtrat text + 1 categoria
</commit_message>
<xml_diff>
--- a/info/Informe inicial Ruben Jimenez.docx
+++ b/info/Informe inicial Ruben Jimenez.docx
@@ -870,6 +870,121 @@
     </w:p>
     <w:p>
       <w:pPr>
+        <w:ind w:firstLine="708"/>
+      </w:pPr>
+      <w:r>
+        <w:t>Barra cerca</w:t>
+      </w:r>
+    </w:p>
+    <w:p>
+      <w:pPr>
+        <w:ind w:firstLine="708"/>
+      </w:pPr>
+      <w:r>
+        <w:tab/>
+        <w:t>-</w:t>
+      </w:r>
+      <w:proofErr w:type="spellStart"/>
+      <w:r>
+        <w:t>js</w:t>
+      </w:r>
+      <w:proofErr w:type="spellEnd"/>
+      <w:r>
+        <w:t xml:space="preserve"> demana a </w:t>
+      </w:r>
+      <w:proofErr w:type="spellStart"/>
+      <w:r>
+        <w:t>findByName</w:t>
+      </w:r>
+      <w:proofErr w:type="spellEnd"/>
+      <w:r>
+        <w:t xml:space="preserve"> </w:t>
+      </w:r>
+      <w:proofErr w:type="spellStart"/>
+      <w:r>
+        <w:t>cuan</w:t>
+      </w:r>
+      <w:proofErr w:type="spellEnd"/>
+      <w:r>
+        <w:t xml:space="preserve"> es clica intró</w:t>
+      </w:r>
+    </w:p>
+    <w:p>
+      <w:pPr>
+        <w:ind w:firstLine="708"/>
+      </w:pPr>
+      <w:r>
+        <w:tab/>
+        <w:t xml:space="preserve">-controlador </w:t>
+      </w:r>
+      <w:proofErr w:type="spellStart"/>
+      <w:r>
+        <w:t>the</w:t>
+      </w:r>
+      <w:proofErr w:type="spellEnd"/>
+      <w:r>
+        <w:t xml:space="preserve"> </w:t>
+      </w:r>
+      <w:proofErr w:type="spellStart"/>
+      <w:r>
+        <w:t>endpoint</w:t>
+      </w:r>
+      <w:proofErr w:type="spellEnd"/>
+      <w:r>
+        <w:t xml:space="preserve"> </w:t>
+      </w:r>
+      <w:proofErr w:type="spellStart"/>
+      <w:r>
+        <w:t>findByName</w:t>
+      </w:r>
+      <w:proofErr w:type="spellEnd"/>
+      <w:r>
+        <w:t xml:space="preserve"> que </w:t>
+      </w:r>
+      <w:proofErr w:type="spellStart"/>
+      <w:r>
+        <w:t>recibe</w:t>
+      </w:r>
+      <w:proofErr w:type="spellEnd"/>
+      <w:r>
+        <w:t xml:space="preserve"> 1 </w:t>
+      </w:r>
+      <w:proofErr w:type="spellStart"/>
+      <w:r>
+        <w:t>parametro</w:t>
+      </w:r>
+      <w:proofErr w:type="spellEnd"/>
+      <w:r>
+        <w:t xml:space="preserve"> + </w:t>
+      </w:r>
+      <w:proofErr w:type="spellStart"/>
+      <w:r>
+        <w:t>service</w:t>
+      </w:r>
+      <w:proofErr w:type="spellEnd"/>
+    </w:p>
+    <w:p>
+      <w:pPr>
+        <w:ind w:firstLine="708"/>
+      </w:pPr>
+    </w:p>
+    <w:p>
+      <w:pPr>
+        <w:ind w:firstLine="708"/>
+      </w:pPr>
+    </w:p>
+    <w:p>
+      <w:pPr>
+        <w:ind w:firstLine="708"/>
+      </w:pPr>
+    </w:p>
+    <w:p>
+      <w:pPr>
+        <w:ind w:firstLine="708"/>
+      </w:pPr>
+    </w:p>
+    <w:p>
+      <w:pPr>
         <w:ind w:left="708"/>
       </w:pPr>
       <w:r>
@@ -1051,6 +1166,7 @@
     </w:p>
     <w:p>
       <w:r>
+        <w:lastRenderedPageBreak/>
         <w:t xml:space="preserve"> I la següent sèrie de vídeos sobre el funcionament conjunt de </w:t>
       </w:r>
       <w:proofErr w:type="spellStart"/>
@@ -1121,8 +1237,30 @@
         <w:t xml:space="preserve"> </w:t>
       </w:r>
     </w:p>
+    <w:p/>
+    <w:p>
+      <w:hyperlink r:id="rId12" w:history="1">
+        <w:r>
+          <w:rPr>
+            <w:rStyle w:val="Hipervnculo"/>
+          </w:rPr>
+          <w:t>https://www.elastic.co/guide/en/elasticsearch/reference/current/query-dsl-bool-query.html</w:t>
+        </w:r>
+      </w:hyperlink>
+    </w:p>
+    <w:p>
+      <w:hyperlink r:id="rId13" w:history="1">
+        <w:r>
+          <w:rPr>
+            <w:rStyle w:val="Hipervnculo"/>
+          </w:rPr>
+          <w:t>https://stackoverflow.com/questions/64372692/how-to-search-on-multiple-fields-of-array-in-elasticsearch</w:t>
+        </w:r>
+      </w:hyperlink>
+    </w:p>
+    <w:p/>
     <w:sectPr>
-      <w:headerReference w:type="default" r:id="rId12"/>
+      <w:headerReference w:type="default" r:id="rId14"/>
       <w:pgSz w:w="11906" w:h="16838"/>
       <w:pgMar w:top="1417" w:right="1701" w:bottom="1417" w:left="1701" w:header="708" w:footer="708" w:gutter="0"/>
       <w:cols w:space="708"/>

</xml_diff>